<commit_message>
removed game design section
game design requirements are specific implementation details that belong
in the design document and not the requirements document
</commit_message>
<xml_diff>
--- a/Requirements.docx
+++ b/Requirements.docx
@@ -975,46 +975,49 @@
       </w:r>
       <w:r>
         <w:tab/>
-        <w:t>Game Design</w:t>
-      </w:r>
-    </w:p>
-    <w:p>
-      <w:pPr>
-        <w:rPr>
-          <w:b/>
-        </w:rPr>
-      </w:pPr>
-      <w:r>
-        <w:tab/>
-      </w:r>
-      <w:r>
-        <w:tab/>
-        <w:t>R1.4.1</w:t>
-      </w:r>
-      <w:r>
-        <w:tab/>
-        <w:t xml:space="preserve">Each game will have a game id number and user id numbers for </w:t>
-      </w:r>
-      <w:r>
-        <w:t>the</w:t>
+        <w:t>Game Play</w:t>
+      </w:r>
+    </w:p>
+    <w:p>
+      <w:pPr>
+        <w:rPr>
+          <w:b/>
+        </w:rPr>
+      </w:pPr>
+      <w:r>
+        <w:tab/>
+      </w:r>
+      <w:r>
+        <w:tab/>
       </w:r>
       <w:r>
         <w:t xml:space="preserve"> </w:t>
       </w:r>
       <w:r>
-        <w:tab/>
-      </w:r>
-      <w:r>
-        <w:tab/>
-      </w:r>
-      <w:r>
-        <w:tab/>
-      </w:r>
-      <w:r>
-        <w:tab/>
-      </w:r>
-      <w:r>
-        <w:t xml:space="preserve">players. </w:t>
+        <w:t>R1.</w:t>
+      </w:r>
+      <w:r>
+        <w:t>4</w:t>
+      </w:r>
+      <w:r>
+        <w:t>.1</w:t>
+      </w:r>
+      <w:r>
+        <w:tab/>
+        <w:t xml:space="preserve">The chess board will be displayed to each user with their respective </w:t>
+      </w:r>
+      <w:r>
+        <w:t xml:space="preserve">pieces </w:t>
+      </w:r>
+      <w:r>
+        <w:tab/>
+      </w:r>
+      <w:r>
+        <w:tab/>
+        <w:t>oriented</w:t>
+      </w:r>
+      <w:r>
+        <w:t xml:space="preserve"> at the bottom of the board. </w:t>
       </w:r>
       <w:r>
         <w:rPr>
@@ -1025,92 +1028,271 @@
     </w:p>
     <w:p>
       <w:r>
-        <w:tab/>
-      </w:r>
-      <w:r>
-        <w:tab/>
-        <w:t>R1.4.2</w:t>
-      </w:r>
-      <w:r>
-        <w:tab/>
-        <w:t xml:space="preserve">There will be a </w:t>
-      </w:r>
-      <w:proofErr w:type="spellStart"/>
-      <w:r>
-        <w:t>ChessBoard</w:t>
-      </w:r>
-      <w:proofErr w:type="spellEnd"/>
-      <w:r>
-        <w:t xml:space="preserve"> clas</w:t>
-      </w:r>
-      <w:r>
-        <w:t xml:space="preserve">s which </w:t>
-      </w:r>
-      <w:r>
-        <w:t>has the following properties:</w:t>
-      </w:r>
-    </w:p>
-    <w:p>
-      <w:pPr>
-        <w:rPr>
-          <w:b/>
-        </w:rPr>
-      </w:pPr>
-      <w:r>
-        <w:tab/>
-      </w:r>
-      <w:r>
-        <w:tab/>
-      </w:r>
-      <w:r>
-        <w:tab/>
-        <w:t>R1.4.2.1</w:t>
-      </w:r>
-      <w:r>
-        <w:tab/>
-      </w:r>
-      <w:proofErr w:type="spellStart"/>
-      <w:r>
-        <w:t>Board:ChessPiece</w:t>
-      </w:r>
-      <w:proofErr w:type="spellEnd"/>
-      <w:r>
-        <w:t xml:space="preserve">[8][8] - An </w:t>
-      </w:r>
-      <w:r>
-        <w:t>8x8 arra</w:t>
-      </w:r>
-      <w:r>
-        <w:t xml:space="preserve">y of </w:t>
-      </w:r>
-      <w:proofErr w:type="spellStart"/>
-      <w:r>
-        <w:t>C</w:t>
-      </w:r>
-      <w:r>
-        <w:t>hessPieces</w:t>
-      </w:r>
-      <w:proofErr w:type="spellEnd"/>
-      <w:r>
-        <w:t xml:space="preserve">. </w:t>
-      </w:r>
-      <w:r>
-        <w:tab/>
-      </w:r>
-      <w:r>
-        <w:tab/>
-      </w:r>
-      <w:r>
-        <w:tab/>
-      </w:r>
-      <w:r>
-        <w:tab/>
-      </w:r>
-      <w:r>
-        <w:tab/>
-      </w:r>
-      <w:r>
-        <w:tab/>
+        <w:rPr>
+          <w:b/>
+        </w:rPr>
+        <w:tab/>
+      </w:r>
+      <w:r>
+        <w:rPr>
+          <w:b/>
+        </w:rPr>
+        <w:tab/>
+      </w:r>
+      <w:r>
+        <w:t>R1.4</w:t>
+      </w:r>
+      <w:r>
+        <w:t>.2 The user will be able to:</w:t>
+      </w:r>
+    </w:p>
+    <w:p>
+      <w:pPr>
+        <w:rPr>
+          <w:b/>
+        </w:rPr>
+      </w:pPr>
+      <w:r>
+        <w:tab/>
+      </w:r>
+      <w:r>
+        <w:tab/>
+      </w:r>
+      <w:r>
+        <w:tab/>
+        <w:t>R1.</w:t>
+      </w:r>
+      <w:r>
+        <w:t>4</w:t>
+      </w:r>
+      <w:r>
+        <w:t>.2.1</w:t>
+      </w:r>
+      <w:r>
+        <w:tab/>
+        <w:t xml:space="preserve">Offer a draw. </w:t>
+      </w:r>
+      <w:r>
+        <w:rPr>
+          <w:b/>
+        </w:rPr>
+        <w:t>Priority 2</w:t>
+      </w:r>
+    </w:p>
+    <w:p>
+      <w:pPr>
+        <w:rPr>
+          <w:b/>
+        </w:rPr>
+      </w:pPr>
+      <w:r>
+        <w:rPr>
+          <w:b/>
+        </w:rPr>
+        <w:tab/>
+      </w:r>
+      <w:r>
+        <w:rPr>
+          <w:b/>
+        </w:rPr>
+        <w:tab/>
+      </w:r>
+      <w:r>
+        <w:rPr>
+          <w:b/>
+        </w:rPr>
+        <w:tab/>
+      </w:r>
+      <w:r>
+        <w:t>R1.</w:t>
+      </w:r>
+      <w:r>
+        <w:t>4</w:t>
+      </w:r>
+      <w:r>
+        <w:t>.2.2</w:t>
+      </w:r>
+      <w:r>
+        <w:tab/>
+        <w:t xml:space="preserve">Resign. </w:t>
+      </w:r>
+      <w:r>
+        <w:rPr>
+          <w:b/>
+        </w:rPr>
+        <w:t>Priority 2</w:t>
+      </w:r>
+    </w:p>
+    <w:p>
+      <w:pPr>
+        <w:rPr>
+          <w:b/>
+        </w:rPr>
+      </w:pPr>
+      <w:r>
+        <w:rPr>
+          <w:b/>
+        </w:rPr>
+        <w:tab/>
+      </w:r>
+      <w:r>
+        <w:rPr>
+          <w:b/>
+        </w:rPr>
+        <w:tab/>
+      </w:r>
+      <w:r>
+        <w:rPr>
+          <w:b/>
+        </w:rPr>
+        <w:tab/>
+      </w:r>
+      <w:r>
+        <w:t>R1.</w:t>
+      </w:r>
+      <w:r>
+        <w:t>4</w:t>
+      </w:r>
+      <w:r>
+        <w:t>.2.3</w:t>
+      </w:r>
+      <w:r>
+        <w:tab/>
+        <w:t xml:space="preserve">Request to abort the game. </w:t>
+      </w:r>
+      <w:r>
+        <w:rPr>
+          <w:b/>
+        </w:rPr>
+        <w:t>Priority 3</w:t>
+      </w:r>
+    </w:p>
+    <w:p>
+      <w:pPr>
+        <w:rPr>
+          <w:b/>
+        </w:rPr>
+      </w:pPr>
+      <w:r>
+        <w:rPr>
+          <w:b/>
+        </w:rPr>
+        <w:tab/>
+      </w:r>
+      <w:r>
+        <w:rPr>
+          <w:b/>
+        </w:rPr>
+        <w:tab/>
+      </w:r>
+      <w:r>
+        <w:rPr>
+          <w:b/>
+        </w:rPr>
+        <w:tab/>
+      </w:r>
+      <w:r>
+        <w:t>R1.</w:t>
+      </w:r>
+      <w:r>
+        <w:t>4</w:t>
+      </w:r>
+      <w:r>
+        <w:t>.2.4</w:t>
+      </w:r>
+      <w:r>
+        <w:tab/>
+        <w:t xml:space="preserve">View the game notation. </w:t>
+      </w:r>
+      <w:r>
+        <w:rPr>
+          <w:b/>
+        </w:rPr>
+        <w:t>Priority 3</w:t>
+      </w:r>
+    </w:p>
+    <w:p>
+      <w:r>
+        <w:rPr>
+          <w:b/>
+        </w:rPr>
+        <w:tab/>
+      </w:r>
+      <w:r>
+        <w:tab/>
+        <w:t>R1.</w:t>
+      </w:r>
+      <w:r>
+        <w:t>4</w:t>
+      </w:r>
+      <w:r>
+        <w:t>.3 The game will end automatically in the case of:</w:t>
+      </w:r>
+    </w:p>
+    <w:p>
+      <w:pPr>
+        <w:rPr>
+          <w:b/>
+        </w:rPr>
+      </w:pPr>
+      <w:r>
+        <w:tab/>
+      </w:r>
+      <w:r>
+        <w:tab/>
+      </w:r>
+      <w:r>
+        <w:tab/>
+        <w:t>R1.</w:t>
+      </w:r>
+      <w:r>
+        <w:t>4</w:t>
+      </w:r>
+      <w:r>
+        <w:t>.3.1</w:t>
+      </w:r>
+      <w:r>
+        <w:tab/>
+        <w:t xml:space="preserve">The players agree to a draw. </w:t>
+      </w:r>
+      <w:r>
+        <w:rPr>
+          <w:b/>
+        </w:rPr>
+        <w:t>Priority 2</w:t>
+      </w:r>
+    </w:p>
+    <w:p>
+      <w:pPr>
+        <w:rPr>
+          <w:b/>
+        </w:rPr>
+      </w:pPr>
+      <w:r>
+        <w:rPr>
+          <w:b/>
+        </w:rPr>
+        <w:tab/>
+      </w:r>
+      <w:r>
+        <w:rPr>
+          <w:b/>
+        </w:rPr>
+        <w:tab/>
+      </w:r>
+      <w:r>
+        <w:tab/>
+        <w:t>R1.</w:t>
+      </w:r>
+      <w:r>
+        <w:t>4</w:t>
+      </w:r>
+      <w:r>
+        <w:t>.3.2</w:t>
+      </w:r>
+      <w:r>
+        <w:tab/>
+        <w:t xml:space="preserve">Checkmate. </w:t>
       </w:r>
       <w:r>
         <w:rPr>
@@ -1126,55 +1308,35 @@
         </w:rPr>
       </w:pPr>
       <w:r>
-        <w:tab/>
-      </w:r>
-      <w:r>
-        <w:tab/>
-      </w:r>
-      <w:r>
-        <w:tab/>
-        <w:t>R1.4.2.2</w:t>
-      </w:r>
-      <w:r>
-        <w:tab/>
-      </w:r>
-      <w:proofErr w:type="spellStart"/>
-      <w:r>
-        <w:t>state:ENUM</w:t>
-      </w:r>
-      <w:proofErr w:type="spellEnd"/>
-      <w:r>
-        <w:t xml:space="preserve"> - An</w:t>
-      </w:r>
-      <w:r>
-        <w:t xml:space="preserve"> enumerated</w:t>
-      </w:r>
-      <w:r>
-        <w:t xml:space="preserve"> state (white to move, black </w:t>
-      </w:r>
-      <w:r>
-        <w:tab/>
-      </w:r>
-      <w:r>
-        <w:tab/>
-      </w:r>
-      <w:r>
-        <w:tab/>
-      </w:r>
-      <w:r>
-        <w:tab/>
-      </w:r>
-      <w:r>
-        <w:tab/>
-      </w:r>
-      <w:r>
-        <w:tab/>
-      </w:r>
-      <w:r>
-        <w:t>to move, white win, black win, draw)</w:t>
-      </w:r>
-      <w:r>
-        <w:t xml:space="preserve">. </w:t>
+        <w:rPr>
+          <w:b/>
+        </w:rPr>
+        <w:tab/>
+      </w:r>
+      <w:r>
+        <w:rPr>
+          <w:b/>
+        </w:rPr>
+        <w:tab/>
+      </w:r>
+      <w:r>
+        <w:rPr>
+          <w:b/>
+        </w:rPr>
+        <w:tab/>
+      </w:r>
+      <w:r>
+        <w:t>R1.</w:t>
+      </w:r>
+      <w:r>
+        <w:t>4</w:t>
+      </w:r>
+      <w:r>
+        <w:t>.3.3</w:t>
+      </w:r>
+      <w:r>
+        <w:tab/>
+        <w:t xml:space="preserve">Stalemate. </w:t>
       </w:r>
       <w:r>
         <w:rPr>
@@ -1184,236 +1346,69 @@
       </w:r>
     </w:p>
     <w:p>
-      <w:r>
-        <w:rPr>
-          <w:b/>
-        </w:rPr>
-        <w:tab/>
-      </w:r>
-      <w:r>
-        <w:rPr>
-          <w:b/>
-        </w:rPr>
-        <w:tab/>
-      </w:r>
-      <w:r>
-        <w:rPr>
-          <w:b/>
-        </w:rPr>
-        <w:tab/>
-      </w:r>
-      <w:r>
-        <w:t>R1.4.2.3</w:t>
-      </w:r>
-      <w:r>
-        <w:tab/>
-      </w:r>
-      <w:proofErr w:type="spellStart"/>
-      <w:r>
-        <w:t>validateMove</w:t>
-      </w:r>
-      <w:proofErr w:type="spellEnd"/>
-      <w:r>
-        <w:t>(</w:t>
-      </w:r>
-      <w:proofErr w:type="spellStart"/>
-      <w:r>
-        <w:t>ChessMove</w:t>
-      </w:r>
-      <w:proofErr w:type="spellEnd"/>
-      <w:r>
-        <w:t>):</w:t>
-      </w:r>
-      <w:proofErr w:type="spellStart"/>
-      <w:r>
-        <w:t>boolean</w:t>
-      </w:r>
-      <w:proofErr w:type="spellEnd"/>
-      <w:r>
-        <w:t xml:space="preserve"> - Checks that the user's </w:t>
-      </w:r>
-      <w:r>
-        <w:tab/>
-      </w:r>
-      <w:r>
-        <w:tab/>
-      </w:r>
-      <w:r>
-        <w:tab/>
-      </w:r>
-      <w:r>
-        <w:tab/>
-      </w:r>
-      <w:r>
-        <w:tab/>
-        <w:t xml:space="preserve">move is legal. If the user enters an illegal move the game </w:t>
-      </w:r>
-      <w:r>
-        <w:tab/>
-      </w:r>
-      <w:r>
-        <w:tab/>
-      </w:r>
-      <w:r>
-        <w:tab/>
-      </w:r>
-      <w:r>
-        <w:tab/>
-      </w:r>
-      <w:r>
-        <w:tab/>
-      </w:r>
-      <w:r>
-        <w:tab/>
-        <w:t xml:space="preserve">should display a message to the user, but otherwise do </w:t>
-      </w:r>
-      <w:r>
-        <w:tab/>
-      </w:r>
-      <w:r>
-        <w:tab/>
-      </w:r>
-      <w:r>
-        <w:tab/>
-      </w:r>
-      <w:r>
-        <w:tab/>
-      </w:r>
-      <w:r>
-        <w:tab/>
-      </w:r>
-      <w:r>
-        <w:tab/>
-        <w:t xml:space="preserve">nothing. </w:t>
-      </w:r>
-      <w:r>
-        <w:rPr>
-          <w:b/>
-        </w:rPr>
-        <w:t>Priority 1</w:t>
-      </w:r>
-      <w:r>
-        <w:tab/>
-      </w:r>
-    </w:p>
-    <w:p>
-      <w:pPr>
-        <w:rPr>
-          <w:b/>
-        </w:rPr>
-      </w:pPr>
-      <w:r>
-        <w:rPr>
-          <w:b/>
-        </w:rPr>
-        <w:tab/>
-      </w:r>
-      <w:r>
-        <w:rPr>
-          <w:b/>
-        </w:rPr>
-        <w:tab/>
-      </w:r>
-      <w:r>
-        <w:rPr>
-          <w:b/>
-        </w:rPr>
-        <w:tab/>
-      </w:r>
-      <w:r>
-        <w:t>R1.4.2.4</w:t>
-      </w:r>
-      <w:r>
-        <w:tab/>
-        <w:t>update(</w:t>
-      </w:r>
-      <w:proofErr w:type="spellStart"/>
-      <w:r>
-        <w:t>ChessMove</w:t>
-      </w:r>
-      <w:proofErr w:type="spellEnd"/>
-      <w:r>
-        <w:t xml:space="preserve">):void - Send the move to the server. </w:t>
-      </w:r>
-      <w:r>
-        <w:tab/>
-      </w:r>
-      <w:r>
-        <w:tab/>
-      </w:r>
-      <w:r>
-        <w:tab/>
-      </w:r>
-      <w:r>
-        <w:tab/>
-      </w:r>
-      <w:r>
-        <w:tab/>
-      </w:r>
-      <w:r>
-        <w:tab/>
-      </w:r>
-      <w:r>
-        <w:rPr>
-          <w:b/>
-        </w:rPr>
-        <w:t>Priority</w:t>
-      </w:r>
-      <w:r>
-        <w:rPr>
-          <w:b/>
-        </w:rPr>
-        <w:t xml:space="preserve"> 1</w:t>
-      </w:r>
-    </w:p>
-    <w:p>
-      <w:pPr>
-        <w:rPr>
-          <w:b/>
-        </w:rPr>
-      </w:pPr>
-      <w:r>
-        <w:rPr>
-          <w:b/>
-        </w:rPr>
-        <w:tab/>
-      </w:r>
-      <w:r>
-        <w:rPr>
-          <w:b/>
-        </w:rPr>
-        <w:tab/>
-      </w:r>
-      <w:r>
-        <w:rPr>
-          <w:b/>
-        </w:rPr>
-        <w:tab/>
-      </w:r>
-      <w:r>
-        <w:t>R1.4.2.5</w:t>
-      </w:r>
-      <w:r>
-        <w:tab/>
-      </w:r>
-      <w:proofErr w:type="spellStart"/>
-      <w:r>
-        <w:t>history</w:t>
-      </w:r>
-      <w:r>
-        <w:t>:List</w:t>
-      </w:r>
-      <w:proofErr w:type="spellEnd"/>
-      <w:r>
-        <w:t>&lt;</w:t>
-      </w:r>
-      <w:proofErr w:type="spellStart"/>
-      <w:r>
-        <w:t>ChessMove</w:t>
-      </w:r>
-      <w:proofErr w:type="spellEnd"/>
-      <w:r>
-        <w:t xml:space="preserve">&gt; - The game history. </w:t>
+      <w:pPr>
+        <w:rPr>
+          <w:b/>
+        </w:rPr>
+      </w:pPr>
+      <w:r>
+        <w:rPr>
+          <w:b/>
+        </w:rPr>
+        <w:tab/>
+      </w:r>
+      <w:r>
+        <w:rPr>
+          <w:b/>
+        </w:rPr>
+        <w:tab/>
+      </w:r>
+      <w:r>
+        <w:tab/>
+        <w:t>R1.</w:t>
+      </w:r>
+      <w:r>
+        <w:t>4</w:t>
+      </w:r>
+      <w:r>
+        <w:t>.3.4</w:t>
+      </w:r>
+      <w:r>
+        <w:tab/>
+        <w:t xml:space="preserve">Insufficient mating material. </w:t>
+      </w:r>
+      <w:r>
+        <w:rPr>
+          <w:b/>
+        </w:rPr>
+        <w:t>Priority 2</w:t>
+      </w:r>
+    </w:p>
+    <w:p>
+      <w:pPr>
+        <w:rPr>
+          <w:b/>
+        </w:rPr>
+      </w:pPr>
+      <w:r>
+        <w:tab/>
+      </w:r>
+      <w:r>
+        <w:tab/>
+      </w:r>
+      <w:r>
+        <w:tab/>
+        <w:t>R1.</w:t>
+      </w:r>
+      <w:r>
+        <w:t>4</w:t>
+      </w:r>
+      <w:r>
+        <w:t>.3.5</w:t>
+      </w:r>
+      <w:r>
+        <w:tab/>
+        <w:t xml:space="preserve">Three-fold repetition. </w:t>
       </w:r>
       <w:r>
         <w:rPr>
@@ -1423,792 +1418,41 @@
       </w:r>
     </w:p>
     <w:p>
-      <w:r>
-        <w:rPr>
-          <w:b/>
-        </w:rPr>
-        <w:tab/>
-      </w:r>
-      <w:r>
-        <w:rPr>
-          <w:b/>
-        </w:rPr>
-        <w:tab/>
-      </w:r>
-      <w:r>
-        <w:t>R.1.4.3 There will be a</w:t>
-      </w:r>
-      <w:r>
-        <w:t xml:space="preserve"> </w:t>
-      </w:r>
-      <w:proofErr w:type="spellStart"/>
-      <w:r>
-        <w:t>ChessPiece</w:t>
-      </w:r>
-      <w:proofErr w:type="spellEnd"/>
-      <w:r>
-        <w:t xml:space="preserve"> abstract</w:t>
-      </w:r>
-      <w:r>
-        <w:t xml:space="preserve"> class which has the following </w:t>
-      </w:r>
-      <w:r>
-        <w:tab/>
-      </w:r>
-      <w:r>
-        <w:tab/>
-      </w:r>
-      <w:r>
-        <w:tab/>
-      </w:r>
-      <w:r>
-        <w:tab/>
-      </w:r>
-      <w:r>
-        <w:tab/>
-      </w:r>
-      <w:r>
-        <w:t>properties:</w:t>
-      </w:r>
-    </w:p>
-    <w:p>
-      <w:pPr>
-        <w:rPr>
-          <w:b/>
-        </w:rPr>
-      </w:pPr>
-      <w:r>
-        <w:tab/>
-      </w:r>
-      <w:r>
-        <w:tab/>
-      </w:r>
-      <w:r>
-        <w:tab/>
-        <w:t>R1.4.3.1</w:t>
-      </w:r>
-      <w:r>
-        <w:tab/>
-        <w:t>x:int, y:int - The piece's location on the board.</w:t>
-      </w:r>
-      <w:r>
-        <w:t xml:space="preserve"> </w:t>
-      </w:r>
-      <w:r>
-        <w:rPr>
-          <w:b/>
-        </w:rPr>
-        <w:t>Priority 1</w:t>
-      </w:r>
-    </w:p>
-    <w:p>
-      <w:pPr>
-        <w:rPr>
-          <w:b/>
-        </w:rPr>
-      </w:pPr>
-      <w:r>
-        <w:tab/>
-      </w:r>
-      <w:r>
-        <w:tab/>
-      </w:r>
-      <w:r>
-        <w:tab/>
-        <w:t>R1.4.3.2</w:t>
-      </w:r>
-      <w:r>
-        <w:tab/>
-        <w:t xml:space="preserve">create():void - Instantiates a new piece on the board. </w:t>
-      </w:r>
-      <w:r>
-        <w:tab/>
-      </w:r>
-      <w:r>
-        <w:tab/>
-      </w:r>
-      <w:r>
-        <w:tab/>
-      </w:r>
-      <w:r>
-        <w:tab/>
-      </w:r>
-      <w:r>
-        <w:tab/>
-      </w:r>
-      <w:r>
-        <w:tab/>
-      </w:r>
-      <w:r>
-        <w:rPr>
-          <w:b/>
-        </w:rPr>
-        <w:t>Priority 1</w:t>
-      </w:r>
-    </w:p>
-    <w:p>
-      <w:pPr>
-        <w:rPr>
-          <w:b/>
-        </w:rPr>
-      </w:pPr>
-      <w:r>
-        <w:rPr>
-          <w:b/>
-        </w:rPr>
-        <w:tab/>
-      </w:r>
-      <w:r>
-        <w:rPr>
-          <w:b/>
-        </w:rPr>
-        <w:tab/>
-      </w:r>
-      <w:r>
-        <w:rPr>
-          <w:b/>
-        </w:rPr>
-        <w:tab/>
-      </w:r>
-      <w:r>
-        <w:t>R1.4.3.3</w:t>
-      </w:r>
-      <w:r>
-        <w:tab/>
-        <w:t xml:space="preserve">destroy():void - Removes a chess piece from the board. </w:t>
-      </w:r>
-      <w:r>
-        <w:tab/>
-      </w:r>
-      <w:r>
-        <w:tab/>
-      </w:r>
-      <w:r>
-        <w:tab/>
-      </w:r>
-      <w:r>
-        <w:tab/>
-      </w:r>
-      <w:r>
-        <w:tab/>
-      </w:r>
-      <w:r>
-        <w:tab/>
-        <w:t xml:space="preserve">This occurs when an enemy piece moves to occupy the </w:t>
-      </w:r>
-      <w:r>
-        <w:tab/>
-      </w:r>
-      <w:r>
-        <w:tab/>
-      </w:r>
-      <w:r>
-        <w:tab/>
-      </w:r>
-      <w:r>
-        <w:tab/>
-      </w:r>
-      <w:r>
-        <w:tab/>
-      </w:r>
-      <w:r>
-        <w:tab/>
-        <w:t xml:space="preserve">square this piece occupies. </w:t>
-      </w:r>
-      <w:r>
-        <w:rPr>
-          <w:b/>
-        </w:rPr>
-        <w:t>Priority 1</w:t>
-      </w:r>
-    </w:p>
-    <w:p>
-      <w:pPr>
-        <w:rPr>
-          <w:b/>
-        </w:rPr>
-      </w:pPr>
-      <w:r>
-        <w:rPr>
-          <w:b/>
-        </w:rPr>
-        <w:lastRenderedPageBreak/>
-        <w:tab/>
-      </w:r>
-      <w:r>
-        <w:rPr>
-          <w:b/>
-        </w:rPr>
-        <w:tab/>
-      </w:r>
-      <w:r>
-        <w:rPr>
-          <w:b/>
-        </w:rPr>
-        <w:tab/>
-      </w:r>
-      <w:r>
-        <w:t>R1.4.3.4</w:t>
-      </w:r>
-      <w:r>
-        <w:tab/>
-      </w:r>
-      <w:proofErr w:type="spellStart"/>
-      <w:r>
-        <w:t>generateMoves</w:t>
-      </w:r>
-      <w:proofErr w:type="spellEnd"/>
-      <w:r>
-        <w:t>(</w:t>
-      </w:r>
-      <w:proofErr w:type="spellStart"/>
-      <w:r>
-        <w:t>ChessBoard</w:t>
-      </w:r>
-      <w:proofErr w:type="spellEnd"/>
-      <w:r>
-        <w:t>):List&lt;</w:t>
-      </w:r>
-      <w:proofErr w:type="spellStart"/>
-      <w:r>
-        <w:t>ChessMove</w:t>
-      </w:r>
-      <w:proofErr w:type="spellEnd"/>
-      <w:r>
-        <w:t xml:space="preserve">&gt; - </w:t>
-      </w:r>
-      <w:r>
-        <w:t xml:space="preserve">For move </w:t>
-      </w:r>
-      <w:r>
-        <w:tab/>
-      </w:r>
-      <w:r>
-        <w:tab/>
-      </w:r>
-      <w:r>
-        <w:tab/>
-      </w:r>
-      <w:r>
-        <w:tab/>
-      </w:r>
-      <w:r>
-        <w:tab/>
-      </w:r>
-      <w:r>
-        <w:t xml:space="preserve">validation. Each piece will be able to return a list of legal </w:t>
-      </w:r>
-      <w:r>
-        <w:tab/>
-      </w:r>
-      <w:r>
-        <w:tab/>
-      </w:r>
-      <w:r>
-        <w:tab/>
-      </w:r>
-      <w:r>
-        <w:tab/>
-      </w:r>
-      <w:r>
-        <w:tab/>
-      </w:r>
-      <w:r>
-        <w:tab/>
-      </w:r>
-      <w:r>
-        <w:t xml:space="preserve">moves. </w:t>
-      </w:r>
-      <w:r>
-        <w:rPr>
-          <w:b/>
-        </w:rPr>
-        <w:t>Priority 1</w:t>
-      </w:r>
-    </w:p>
-    <w:p>
-      <w:pPr>
-        <w:rPr>
-          <w:b/>
-        </w:rPr>
-      </w:pPr>
-      <w:r>
-        <w:tab/>
-      </w:r>
-      <w:r>
-        <w:tab/>
-      </w:r>
-      <w:r>
-        <w:tab/>
-        <w:t>R1.4.3.5</w:t>
-      </w:r>
-      <w:r>
-        <w:tab/>
-        <w:t xml:space="preserve">There will be individual chess piece classes (Rook, Bishop, </w:t>
-      </w:r>
-      <w:r>
-        <w:tab/>
-      </w:r>
-      <w:r>
-        <w:tab/>
-      </w:r>
-      <w:r>
-        <w:tab/>
-      </w:r>
-      <w:r>
-        <w:tab/>
-      </w:r>
-      <w:r>
-        <w:tab/>
-        <w:t xml:space="preserve">Pawn, etc.) that extend the </w:t>
-      </w:r>
-      <w:proofErr w:type="spellStart"/>
-      <w:r>
-        <w:t>ChessPiece</w:t>
-      </w:r>
-      <w:proofErr w:type="spellEnd"/>
-      <w:r>
-        <w:t xml:space="preserve"> class. These classes </w:t>
-      </w:r>
-      <w:r>
-        <w:tab/>
-      </w:r>
-      <w:r>
-        <w:tab/>
-      </w:r>
-      <w:r>
-        <w:tab/>
-      </w:r>
-      <w:r>
-        <w:tab/>
-      </w:r>
-      <w:r>
-        <w:tab/>
-      </w:r>
-      <w:r>
-        <w:tab/>
-        <w:t xml:space="preserve">will override the above functions where necessary (move </w:t>
-      </w:r>
-      <w:r>
-        <w:tab/>
-      </w:r>
-      <w:r>
-        <w:tab/>
-      </w:r>
-      <w:r>
-        <w:tab/>
-      </w:r>
-      <w:r>
-        <w:tab/>
-      </w:r>
-      <w:r>
-        <w:tab/>
-      </w:r>
-      <w:r>
-        <w:tab/>
-        <w:t xml:space="preserve">generation) and provide additional functionality if required </w:t>
-      </w:r>
-      <w:r>
-        <w:tab/>
-      </w:r>
-      <w:r>
-        <w:tab/>
-      </w:r>
-      <w:r>
-        <w:tab/>
-      </w:r>
-      <w:r>
-        <w:tab/>
-      </w:r>
-      <w:r>
-        <w:tab/>
-      </w:r>
-      <w:r>
-        <w:tab/>
-        <w:t xml:space="preserve">(promotion). </w:t>
-      </w:r>
-      <w:r>
-        <w:rPr>
-          <w:b/>
-        </w:rPr>
-        <w:t>Priority 1</w:t>
-      </w:r>
-    </w:p>
-    <w:p>
-      <w:r>
-        <w:rPr>
-          <w:b/>
-        </w:rPr>
-        <w:tab/>
-      </w:r>
-      <w:r>
-        <w:rPr>
-          <w:b/>
-        </w:rPr>
-        <w:tab/>
-      </w:r>
-      <w:r>
-        <w:t xml:space="preserve">R1.4.4 There will be a </w:t>
-      </w:r>
-      <w:proofErr w:type="spellStart"/>
-      <w:r>
-        <w:t>ChessMove</w:t>
-      </w:r>
-      <w:proofErr w:type="spellEnd"/>
-      <w:r>
-        <w:t xml:space="preserve"> class which </w:t>
-      </w:r>
-      <w:r>
-        <w:t>h</w:t>
-      </w:r>
-      <w:r>
-        <w:t>as the following properties:</w:t>
-      </w:r>
-    </w:p>
-    <w:p>
-      <w:pPr>
-        <w:rPr>
-          <w:b/>
-        </w:rPr>
-      </w:pPr>
-      <w:r>
-        <w:tab/>
-      </w:r>
-      <w:r>
-        <w:tab/>
-      </w:r>
-      <w:r>
-        <w:tab/>
-        <w:t>R1.4.4.1</w:t>
-      </w:r>
-      <w:r>
-        <w:tab/>
-      </w:r>
-      <w:proofErr w:type="spellStart"/>
-      <w:r>
-        <w:t>id:int</w:t>
-      </w:r>
-      <w:proofErr w:type="spellEnd"/>
-      <w:r>
-        <w:t xml:space="preserve"> - The move number and id (ply).</w:t>
-      </w:r>
-      <w:r>
-        <w:t xml:space="preserve"> </w:t>
-      </w:r>
-      <w:r>
-        <w:rPr>
-          <w:b/>
-        </w:rPr>
-        <w:t>Priority 1</w:t>
-      </w:r>
-    </w:p>
-    <w:p>
-      <w:pPr>
-        <w:rPr>
-          <w:b/>
-        </w:rPr>
-      </w:pPr>
-      <w:r>
-        <w:tab/>
-      </w:r>
-      <w:r>
-        <w:tab/>
-      </w:r>
-      <w:r>
-        <w:tab/>
-        <w:t>R1.4.4.2</w:t>
-      </w:r>
-      <w:r>
-        <w:tab/>
-      </w:r>
-      <w:proofErr w:type="spellStart"/>
-      <w:r>
-        <w:t>fromX:int</w:t>
-      </w:r>
-      <w:proofErr w:type="spellEnd"/>
-      <w:r>
-        <w:t xml:space="preserve">, </w:t>
-      </w:r>
-      <w:proofErr w:type="spellStart"/>
-      <w:r>
-        <w:t>fromY:int</w:t>
-      </w:r>
-      <w:proofErr w:type="spellEnd"/>
-      <w:r>
-        <w:t xml:space="preserve"> - The starting location on the board. </w:t>
-      </w:r>
-      <w:r>
-        <w:tab/>
-      </w:r>
-      <w:r>
-        <w:tab/>
-      </w:r>
-      <w:r>
-        <w:tab/>
-      </w:r>
-      <w:r>
-        <w:tab/>
-      </w:r>
-      <w:r>
-        <w:tab/>
-      </w:r>
-      <w:r>
-        <w:tab/>
-      </w:r>
-      <w:r>
-        <w:rPr>
-          <w:b/>
-        </w:rPr>
-        <w:t>Priority 1</w:t>
-      </w:r>
-    </w:p>
-    <w:p>
-      <w:pPr>
-        <w:rPr>
-          <w:b/>
-        </w:rPr>
-      </w:pPr>
-      <w:r>
-        <w:rPr>
-          <w:b/>
-        </w:rPr>
-        <w:tab/>
-      </w:r>
-      <w:r>
-        <w:rPr>
-          <w:b/>
-        </w:rPr>
-        <w:tab/>
-      </w:r>
-      <w:r>
-        <w:rPr>
-          <w:b/>
-        </w:rPr>
-        <w:tab/>
-      </w:r>
-      <w:r>
-        <w:t>R1.4.4.3</w:t>
-      </w:r>
-      <w:r>
-        <w:tab/>
-      </w:r>
-      <w:proofErr w:type="spellStart"/>
-      <w:r>
-        <w:t>toX:int</w:t>
-      </w:r>
-      <w:proofErr w:type="spellEnd"/>
-      <w:r>
-        <w:t xml:space="preserve">, </w:t>
-      </w:r>
-      <w:proofErr w:type="spellStart"/>
-      <w:r>
-        <w:t>toY:int</w:t>
-      </w:r>
-      <w:proofErr w:type="spellEnd"/>
-      <w:r>
-        <w:t xml:space="preserve"> - The ending location on the board. </w:t>
-      </w:r>
-      <w:r>
-        <w:tab/>
-      </w:r>
-      <w:r>
-        <w:tab/>
-      </w:r>
-      <w:r>
-        <w:tab/>
-      </w:r>
-      <w:r>
-        <w:tab/>
-      </w:r>
-      <w:r>
-        <w:tab/>
-      </w:r>
-      <w:r>
-        <w:tab/>
-      </w:r>
-      <w:r>
-        <w:tab/>
-      </w:r>
-      <w:r>
-        <w:rPr>
-          <w:b/>
-        </w:rPr>
-        <w:t>Priority 1</w:t>
-      </w:r>
-    </w:p>
-    <w:p>
-      <w:pPr>
-        <w:pStyle w:val="Heading3"/>
-        <w:spacing w:after="120"/>
-      </w:pPr>
-      <w:r>
-        <w:tab/>
-      </w:r>
-      <w:r>
-        <w:t>3.1</w:t>
-      </w:r>
-      <w:r>
-        <w:t>.5</w:t>
-      </w:r>
-      <w:r>
-        <w:tab/>
-        <w:t>Game Play</w:t>
-      </w:r>
-    </w:p>
-    <w:p>
-      <w:pPr>
-        <w:rPr>
-          <w:b/>
-        </w:rPr>
-      </w:pPr>
-      <w:r>
-        <w:tab/>
-      </w:r>
-      <w:r>
-        <w:tab/>
-      </w:r>
-      <w:r>
-        <w:t xml:space="preserve"> </w:t>
-      </w:r>
-      <w:r>
-        <w:t>R1.5.1</w:t>
-      </w:r>
-      <w:r>
-        <w:tab/>
-        <w:t xml:space="preserve">The chess board will be displayed to each user with their respective </w:t>
-      </w:r>
-      <w:r>
-        <w:t xml:space="preserve">pieces </w:t>
-      </w:r>
-      <w:r>
-        <w:tab/>
-      </w:r>
-      <w:r>
-        <w:tab/>
-        <w:t>oriented</w:t>
-      </w:r>
-      <w:r>
-        <w:t xml:space="preserve"> at the bottom of the board. </w:t>
-      </w:r>
-      <w:r>
-        <w:rPr>
-          <w:b/>
-        </w:rPr>
-        <w:t>Priority 2</w:t>
-      </w:r>
-    </w:p>
-    <w:p>
-      <w:r>
-        <w:rPr>
-          <w:b/>
-        </w:rPr>
-        <w:tab/>
-      </w:r>
-      <w:r>
-        <w:rPr>
-          <w:b/>
-        </w:rPr>
-        <w:tab/>
-      </w:r>
-      <w:r>
-        <w:t>R1.5.2 The user will be able to:</w:t>
-      </w:r>
-    </w:p>
-    <w:p>
-      <w:pPr>
-        <w:rPr>
-          <w:b/>
-        </w:rPr>
-      </w:pPr>
-      <w:r>
-        <w:tab/>
-      </w:r>
-      <w:r>
-        <w:tab/>
-      </w:r>
-      <w:r>
-        <w:tab/>
-        <w:t>R1.5.2.1</w:t>
-      </w:r>
-      <w:r>
-        <w:tab/>
-        <w:t xml:space="preserve">Offer a draw. </w:t>
-      </w:r>
-      <w:r>
-        <w:rPr>
-          <w:b/>
-        </w:rPr>
-        <w:t>Priority 2</w:t>
-      </w:r>
-    </w:p>
-    <w:p>
-      <w:pPr>
-        <w:rPr>
-          <w:b/>
-        </w:rPr>
-      </w:pPr>
-      <w:r>
-        <w:rPr>
-          <w:b/>
-        </w:rPr>
-        <w:tab/>
-      </w:r>
-      <w:r>
-        <w:rPr>
-          <w:b/>
-        </w:rPr>
-        <w:tab/>
-      </w:r>
-      <w:r>
-        <w:rPr>
-          <w:b/>
-        </w:rPr>
-        <w:tab/>
-      </w:r>
-      <w:r>
-        <w:t>R1.5.2.2</w:t>
-      </w:r>
-      <w:r>
-        <w:tab/>
-        <w:t xml:space="preserve">Resign. </w:t>
-      </w:r>
-      <w:r>
-        <w:rPr>
-          <w:b/>
-        </w:rPr>
-        <w:t>Priority 2</w:t>
-      </w:r>
-    </w:p>
-    <w:p>
-      <w:pPr>
-        <w:rPr>
-          <w:b/>
-        </w:rPr>
-      </w:pPr>
-      <w:r>
-        <w:rPr>
-          <w:b/>
-        </w:rPr>
-        <w:tab/>
-      </w:r>
-      <w:r>
-        <w:rPr>
-          <w:b/>
-        </w:rPr>
-        <w:tab/>
-      </w:r>
-      <w:r>
-        <w:rPr>
-          <w:b/>
-        </w:rPr>
-        <w:tab/>
-      </w:r>
-      <w:r>
-        <w:t>R1.5.2.3</w:t>
-      </w:r>
-      <w:r>
-        <w:tab/>
-        <w:t xml:space="preserve">Request to abort the game. </w:t>
+      <w:pPr>
+        <w:rPr>
+          <w:b/>
+        </w:rPr>
+      </w:pPr>
+      <w:r>
+        <w:rPr>
+          <w:b/>
+        </w:rPr>
+        <w:tab/>
+      </w:r>
+      <w:r>
+        <w:rPr>
+          <w:b/>
+        </w:rPr>
+        <w:tab/>
+      </w:r>
+      <w:r>
+        <w:rPr>
+          <w:b/>
+        </w:rPr>
+        <w:tab/>
+      </w:r>
+      <w:r>
+        <w:t>R1.</w:t>
+      </w:r>
+      <w:r>
+        <w:t>4</w:t>
+      </w:r>
+      <w:r>
+        <w:t>.3.6</w:t>
+      </w:r>
+      <w:r>
+        <w:tab/>
+        <w:t xml:space="preserve">A user runs out of time. </w:t>
       </w:r>
       <w:r>
         <w:rPr>
@@ -2236,254 +1480,13 @@
         <w:tab/>
       </w:r>
       <w:r>
-        <w:rPr>
-          <w:b/>
-        </w:rPr>
-        <w:tab/>
-      </w:r>
-      <w:r>
-        <w:t>R1.5.2.4</w:t>
-      </w:r>
-      <w:r>
-        <w:tab/>
-        <w:t xml:space="preserve">View the game notation. </w:t>
-      </w:r>
-      <w:r>
-        <w:rPr>
-          <w:b/>
-        </w:rPr>
-        <w:t>Priority 3</w:t>
-      </w:r>
-    </w:p>
-    <w:p>
-      <w:r>
-        <w:rPr>
-          <w:b/>
-        </w:rPr>
-        <w:tab/>
-      </w:r>
-      <w:r>
-        <w:tab/>
-        <w:t>R1.5.3 The game will end automatically in the case of:</w:t>
-      </w:r>
-    </w:p>
-    <w:p>
-      <w:pPr>
-        <w:rPr>
-          <w:b/>
-        </w:rPr>
-      </w:pPr>
-      <w:r>
-        <w:tab/>
-      </w:r>
-      <w:r>
-        <w:tab/>
-      </w:r>
-      <w:r>
-        <w:tab/>
-        <w:t>R1.5.3.1</w:t>
-      </w:r>
-      <w:r>
-        <w:tab/>
-        <w:t xml:space="preserve">The players agree to a draw. </w:t>
-      </w:r>
-      <w:r>
-        <w:rPr>
-          <w:b/>
-        </w:rPr>
-        <w:t>Priority 2</w:t>
-      </w:r>
-    </w:p>
-    <w:p>
-      <w:pPr>
-        <w:rPr>
-          <w:b/>
-        </w:rPr>
-      </w:pPr>
-      <w:r>
-        <w:rPr>
-          <w:b/>
-        </w:rPr>
-        <w:tab/>
-      </w:r>
-      <w:r>
-        <w:rPr>
-          <w:b/>
-        </w:rPr>
-        <w:tab/>
-      </w:r>
-      <w:r>
-        <w:tab/>
-        <w:t>R1.5.3.2</w:t>
-      </w:r>
-      <w:r>
-        <w:tab/>
-        <w:t xml:space="preserve">Checkmate. </w:t>
-      </w:r>
-      <w:r>
-        <w:rPr>
-          <w:b/>
-        </w:rPr>
-        <w:t>Priority 1</w:t>
-      </w:r>
-    </w:p>
-    <w:p>
-      <w:pPr>
-        <w:rPr>
-          <w:b/>
-        </w:rPr>
-      </w:pPr>
-      <w:r>
-        <w:rPr>
-          <w:b/>
-        </w:rPr>
-        <w:tab/>
-      </w:r>
-      <w:r>
-        <w:rPr>
-          <w:b/>
-        </w:rPr>
-        <w:tab/>
-      </w:r>
-      <w:r>
-        <w:rPr>
-          <w:b/>
-        </w:rPr>
-        <w:tab/>
-      </w:r>
-      <w:r>
-        <w:t>R1.5.3.3</w:t>
-      </w:r>
-      <w:r>
-        <w:tab/>
-        <w:t xml:space="preserve">Stalemate. </w:t>
-      </w:r>
-      <w:r>
-        <w:rPr>
-          <w:b/>
-        </w:rPr>
-        <w:t>Priority 1</w:t>
-      </w:r>
-    </w:p>
-    <w:p>
-      <w:pPr>
-        <w:rPr>
-          <w:b/>
-        </w:rPr>
-      </w:pPr>
-      <w:r>
-        <w:rPr>
-          <w:b/>
-        </w:rPr>
-        <w:tab/>
-      </w:r>
-      <w:r>
-        <w:rPr>
-          <w:b/>
-        </w:rPr>
-        <w:tab/>
-      </w:r>
-      <w:r>
-        <w:tab/>
-        <w:t>R1.5.3.4</w:t>
-      </w:r>
-      <w:r>
-        <w:tab/>
-        <w:t xml:space="preserve">Insufficient mating material. </w:t>
-      </w:r>
-      <w:r>
-        <w:rPr>
-          <w:b/>
-        </w:rPr>
-        <w:t>Priority 2</w:t>
-      </w:r>
-    </w:p>
-    <w:p>
-      <w:pPr>
-        <w:rPr>
-          <w:b/>
-        </w:rPr>
-      </w:pPr>
-      <w:r>
-        <w:tab/>
-      </w:r>
-      <w:r>
-        <w:tab/>
-      </w:r>
-      <w:r>
-        <w:tab/>
-        <w:t>R1.5.3.5</w:t>
-      </w:r>
-      <w:r>
-        <w:tab/>
-        <w:t xml:space="preserve">Three-fold repetition. </w:t>
-      </w:r>
-      <w:r>
-        <w:rPr>
-          <w:b/>
-        </w:rPr>
-        <w:t>Priority 3</w:t>
-      </w:r>
-    </w:p>
-    <w:p>
-      <w:pPr>
-        <w:rPr>
-          <w:b/>
-        </w:rPr>
-      </w:pPr>
-      <w:r>
-        <w:rPr>
-          <w:b/>
-        </w:rPr>
-        <w:tab/>
-      </w:r>
-      <w:r>
-        <w:rPr>
-          <w:b/>
-        </w:rPr>
-        <w:tab/>
-      </w:r>
-      <w:r>
-        <w:rPr>
-          <w:b/>
-        </w:rPr>
-        <w:tab/>
-      </w:r>
-      <w:r>
-        <w:t>R1.5.3.6</w:t>
-      </w:r>
-      <w:r>
-        <w:tab/>
-        <w:t xml:space="preserve">A user runs out of time. </w:t>
-      </w:r>
-      <w:r>
-        <w:rPr>
-          <w:b/>
-        </w:rPr>
-        <w:t>Priority 3</w:t>
-      </w:r>
-    </w:p>
-    <w:p>
-      <w:pPr>
-        <w:rPr>
-          <w:b/>
-        </w:rPr>
-      </w:pPr>
-      <w:r>
-        <w:rPr>
-          <w:b/>
-        </w:rPr>
-        <w:lastRenderedPageBreak/>
-        <w:tab/>
-      </w:r>
-      <w:r>
-        <w:rPr>
-          <w:b/>
-        </w:rPr>
-        <w:tab/>
-      </w:r>
-      <w:r>
-        <w:t>R1.5.4</w:t>
+        <w:t>R1.</w:t>
+      </w:r>
+      <w:r>
+        <w:t>4</w:t>
+      </w:r>
+      <w:r>
+        <w:t>.4</w:t>
       </w:r>
       <w:r>
         <w:tab/>
@@ -2570,6 +1573,7 @@
         <w:tab/>
       </w:r>
       <w:r>
+        <w:lastRenderedPageBreak/>
         <w:tab/>
       </w:r>
       <w:r>
@@ -3475,7 +2479,7 @@
 </file>
 
 <file path=customXml/itemProps1.xml><?xml version="1.0" encoding="utf-8"?>
-<ds:datastoreItem xmlns:ds="http://schemas.openxmlformats.org/officeDocument/2006/customXml" ds:itemID="{63141E20-43FA-420E-B4CE-700AECF00DCE}">
+<ds:datastoreItem xmlns:ds="http://schemas.openxmlformats.org/officeDocument/2006/customXml" ds:itemID="{ABF3FFF0-9F0E-46C1-9363-F4BAD665858F}">
   <ds:schemaRefs>
     <ds:schemaRef ds:uri="http://schemas.openxmlformats.org/officeDocument/2006/bibliography"/>
   </ds:schemaRefs>

</xml_diff>